<commit_message>
Fix examples, update docs, replaced projects
</commit_message>
<xml_diff>
--- a/Examples/Data/Form fields.docx
+++ b/Examples/Data/Form fields.docx
@@ -1,16 +1,18 @@
 
 <file path=word/document.xml><?xml version="1.0" encoding="utf-8"?>
-<w:document xmlns:wpc="http://schemas.microsoft.com/office/word/2010/wordprocessingCanvas" xmlns:cx="http://schemas.microsoft.com/office/drawing/2014/chartex" xmlns:cx1="http://schemas.microsoft.com/office/drawing/2015/9/8/chartex" xmlns:mc="http://schemas.openxmlformats.org/markup-compatibility/2006" xmlns:o="urn:schemas-microsoft-com:office:office" xmlns:r="http://schemas.openxmlformats.org/officeDocument/2006/relationships" xmlns:m="http://schemas.openxmlformats.org/officeDocument/2006/math" xmlns:v="urn:schemas-microsoft-com:vml" xmlns:wp14="http://schemas.microsoft.com/office/word/2010/wordprocessingDrawing" xmlns:wp="http://schemas.openxmlformats.org/drawingml/2006/wordprocessingDrawing" xmlns:w10="urn:schemas-microsoft-com:office:word" xmlns:w="http://schemas.openxmlformats.org/wordprocessingml/2006/main" xmlns:w14="http://schemas.microsoft.com/office/word/2010/wordml" xmlns:w15="http://schemas.microsoft.com/office/word/2012/wordml" xmlns:w16se="http://schemas.microsoft.com/office/word/2015/wordml/symex" xmlns:wpg="http://schemas.microsoft.com/office/word/2010/wordprocessingGroup" xmlns:wpi="http://schemas.microsoft.com/office/word/2010/wordprocessingInk" xmlns:wne="http://schemas.microsoft.com/office/word/2006/wordml" xmlns:wps="http://schemas.microsoft.com/office/word/2010/wordprocessingShape" mc:Ignorable="w14 w15 w16se wp14">
+<w:document xmlns:wpc="http://schemas.microsoft.com/office/word/2010/wordprocessingCanvas" xmlns:cx="http://schemas.microsoft.com/office/drawing/2014/chartex" xmlns:cx1="http://schemas.microsoft.com/office/drawing/2015/9/8/chartex" xmlns:cx2="http://schemas.microsoft.com/office/drawing/2015/10/21/chartex" xmlns:cx3="http://schemas.microsoft.com/office/drawing/2016/5/9/chartex" xmlns:cx4="http://schemas.microsoft.com/office/drawing/2016/5/10/chartex" xmlns:cx5="http://schemas.microsoft.com/office/drawing/2016/5/11/chartex" xmlns:cx6="http://schemas.microsoft.com/office/drawing/2016/5/12/chartex" xmlns:cx7="http://schemas.microsoft.com/office/drawing/2016/5/13/chartex" xmlns:cx8="http://schemas.microsoft.com/office/drawing/2016/5/14/chartex" xmlns:mc="http://schemas.openxmlformats.org/markup-compatibility/2006" xmlns:aink="http://schemas.microsoft.com/office/drawing/2016/ink" xmlns:am3d="http://schemas.microsoft.com/office/drawing/2017/model3d" xmlns:o="urn:schemas-microsoft-com:office:office" xmlns:r="http://schemas.openxmlformats.org/officeDocument/2006/relationships" xmlns:m="http://schemas.openxmlformats.org/officeDocument/2006/math" xmlns:v="urn:schemas-microsoft-com:vml" xmlns:wp14="http://schemas.microsoft.com/office/word/2010/wordprocessingDrawing" xmlns:wp="http://schemas.openxmlformats.org/drawingml/2006/wordprocessingDrawing" xmlns:w10="urn:schemas-microsoft-com:office:word" xmlns:w="http://schemas.openxmlformats.org/wordprocessingml/2006/main" xmlns:w14="http://schemas.microsoft.com/office/word/2010/wordml" xmlns:w15="http://schemas.microsoft.com/office/word/2012/wordml" xmlns:w16cid="http://schemas.microsoft.com/office/word/2016/wordml/cid" xmlns:w16se="http://schemas.microsoft.com/office/word/2015/wordml/symex" xmlns:wpg="http://schemas.microsoft.com/office/word/2010/wordprocessingGroup" xmlns:wpi="http://schemas.microsoft.com/office/word/2010/wordprocessingInk" xmlns:wne="http://schemas.microsoft.com/office/word/2006/wordml" xmlns:wps="http://schemas.microsoft.com/office/word/2010/wordprocessingShape" mc:Ignorable="w14 w15 w16se w16cid wp14">
   <w:body>
-    <w:bookmarkStart w:id="0" w:name="_GoBack"/>
-    <w:bookmarkEnd w:id="0"/>
     <w:p>
       <w:pPr>
         <w:rPr>
+          <w:rFonts w:ascii="Calibri" w:hAnsi="Calibri" w:cs="Calibri"/>
           <w:lang w:val="en-US"/>
         </w:rPr>
       </w:pPr>
       <w:r>
+        <w:rPr>
+          <w:rFonts w:ascii="Calibri" w:hAnsi="Calibri" w:cs="Calibri"/>
+        </w:rPr>
         <w:fldChar w:fldCharType="begin">
           <w:ffData>
             <w:name w:val="Text1"/>
@@ -20,56 +22,77 @@
           </w:ffData>
         </w:fldChar>
       </w:r>
-      <w:bookmarkStart w:id="1" w:name="Text1"/>
-      <w:r>
+      <w:bookmarkStart w:id="0" w:name="Text1"/>
+      <w:r>
+        <w:rPr>
+          <w:rFonts w:ascii="Calibri" w:hAnsi="Calibri" w:cs="Calibri"/>
+        </w:rPr>
         <w:instrText xml:space="preserve"> FORMTEXT </w:instrText>
       </w:r>
       <w:r>
+        <w:rPr>
+          <w:rFonts w:ascii="Calibri" w:hAnsi="Calibri" w:cs="Calibri"/>
+        </w:rPr>
+      </w:r>
+      <w:r>
+        <w:rPr>
+          <w:rFonts w:ascii="Calibri" w:hAnsi="Calibri" w:cs="Calibri"/>
+        </w:rPr>
         <w:fldChar w:fldCharType="separate"/>
       </w:r>
       <w:r>
         <w:rPr>
+          <w:rFonts w:ascii="Calibri" w:hAnsi="Calibri" w:cs="Calibri"/>
           <w:noProof/>
         </w:rPr>
         <w:t> </w:t>
       </w:r>
       <w:r>
         <w:rPr>
+          <w:rFonts w:ascii="Calibri" w:hAnsi="Calibri" w:cs="Calibri"/>
           <w:noProof/>
         </w:rPr>
         <w:t> </w:t>
       </w:r>
       <w:r>
         <w:rPr>
+          <w:rFonts w:ascii="Calibri" w:hAnsi="Calibri" w:cs="Calibri"/>
           <w:noProof/>
         </w:rPr>
         <w:t> </w:t>
       </w:r>
       <w:r>
         <w:rPr>
+          <w:rFonts w:ascii="Calibri" w:hAnsi="Calibri" w:cs="Calibri"/>
           <w:noProof/>
         </w:rPr>
         <w:t> </w:t>
       </w:r>
       <w:r>
         <w:rPr>
+          <w:rFonts w:ascii="Calibri" w:hAnsi="Calibri" w:cs="Calibri"/>
           <w:noProof/>
         </w:rPr>
         <w:t> </w:t>
       </w:r>
       <w:r>
+        <w:rPr>
+          <w:rFonts w:ascii="Calibri" w:hAnsi="Calibri" w:cs="Calibri"/>
+        </w:rPr>
         <w:fldChar w:fldCharType="end"/>
       </w:r>
-      <w:bookmarkEnd w:id="1"/>
+      <w:bookmarkEnd w:id="0"/>
     </w:p>
     <w:p>
       <w:pPr>
         <w:rPr>
+          <w:rFonts w:ascii="Calibri" w:hAnsi="Calibri" w:cs="Calibri"/>
           <w:lang w:val="en-US"/>
         </w:rPr>
       </w:pPr>
       <w:r>
         <w:rPr>
+          <w:rFonts w:ascii="Calibri" w:hAnsi="Calibri" w:cs="Calibri"/>
           <w:lang w:val="en-US"/>
         </w:rPr>
         <w:fldChar w:fldCharType="begin">
@@ -84,34 +107,46 @@
           </w:ffData>
         </w:fldChar>
       </w:r>
-      <w:bookmarkStart w:id="2" w:name="Check1"/>
-      <w:r>
-        <w:rPr>
+      <w:bookmarkStart w:id="1" w:name="Check1"/>
+      <w:r>
+        <w:rPr>
+          <w:rFonts w:ascii="Calibri" w:hAnsi="Calibri" w:cs="Calibri"/>
           <w:lang w:val="en-US"/>
         </w:rPr>
         <w:instrText xml:space="preserve"> FORMCHECKBOX </w:instrText>
       </w:r>
       <w:r>
         <w:rPr>
-          <w:lang w:val="en-US"/>
-        </w:rPr>
-      </w:r>
-      <w:r>
-        <w:rPr>
+          <w:rFonts w:ascii="Calibri" w:hAnsi="Calibri" w:cs="Calibri"/>
+          <w:lang w:val="en-US"/>
+        </w:rPr>
+      </w:r>
+      <w:r>
+        <w:rPr>
+          <w:rFonts w:ascii="Calibri" w:hAnsi="Calibri" w:cs="Calibri"/>
+          <w:lang w:val="en-US"/>
+        </w:rPr>
+        <w:fldChar w:fldCharType="separate"/>
+      </w:r>
+      <w:r>
+        <w:rPr>
+          <w:rFonts w:ascii="Calibri" w:hAnsi="Calibri" w:cs="Calibri"/>
           <w:lang w:val="en-US"/>
         </w:rPr>
         <w:fldChar w:fldCharType="end"/>
       </w:r>
-      <w:bookmarkEnd w:id="2"/>
+      <w:bookmarkEnd w:id="1"/>
     </w:p>
     <w:p>
       <w:pPr>
         <w:rPr>
+          <w:rFonts w:ascii="Calibri" w:hAnsi="Calibri" w:cs="Calibri"/>
           <w:lang w:val="en-US"/>
         </w:rPr>
       </w:pPr>
       <w:r>
         <w:rPr>
+          <w:rFonts w:ascii="Calibri" w:hAnsi="Calibri" w:cs="Calibri"/>
           <w:lang w:val="en-US"/>
         </w:rPr>
         <w:fldChar w:fldCharType="begin">
@@ -119,38 +154,54 @@
             <w:name w:val="Dropdown1"/>
             <w:enabled/>
             <w:calcOnExit w:val="0"/>
-            <w:ddList/>
+            <w:ddList>
+              <w:listEntry w:val="123"/>
+              <w:listEntry w:val="12e"/>
+              <w:listEntry w:val="dd"/>
+            </w:ddList>
           </w:ffData>
         </w:fldChar>
       </w:r>
-      <w:bookmarkStart w:id="3" w:name="Dropdown1"/>
-      <w:r>
-        <w:rPr>
+      <w:bookmarkStart w:id="2" w:name="Dropdown1"/>
+      <w:r>
+        <w:rPr>
+          <w:rFonts w:ascii="Calibri" w:hAnsi="Calibri" w:cs="Calibri"/>
           <w:lang w:val="en-US"/>
         </w:rPr>
         <w:instrText xml:space="preserve"> FORMDROPDOWN </w:instrText>
       </w:r>
       <w:r>
         <w:rPr>
-          <w:lang w:val="en-US"/>
-        </w:rPr>
-      </w:r>
-      <w:r>
-        <w:rPr>
+          <w:rFonts w:ascii="Calibri" w:hAnsi="Calibri" w:cs="Calibri"/>
+          <w:lang w:val="en-US"/>
+        </w:rPr>
+      </w:r>
+      <w:r>
+        <w:rPr>
+          <w:rFonts w:ascii="Calibri" w:hAnsi="Calibri" w:cs="Calibri"/>
+          <w:lang w:val="en-US"/>
+        </w:rPr>
+        <w:fldChar w:fldCharType="separate"/>
+      </w:r>
+      <w:r>
+        <w:rPr>
+          <w:rFonts w:ascii="Calibri" w:hAnsi="Calibri" w:cs="Calibri"/>
           <w:lang w:val="en-US"/>
         </w:rPr>
         <w:fldChar w:fldCharType="end"/>
       </w:r>
-      <w:bookmarkEnd w:id="3"/>
+      <w:bookmarkEnd w:id="2"/>
     </w:p>
     <w:p>
       <w:pPr>
         <w:rPr>
+          <w:rFonts w:ascii="Calibri" w:hAnsi="Calibri" w:cs="Calibri"/>
           <w:lang w:val="en-US"/>
         </w:rPr>
       </w:pPr>
       <w:r>
         <w:rPr>
+          <w:rFonts w:ascii="Calibri" w:hAnsi="Calibri" w:cs="Calibri"/>
           <w:lang w:val="en-US"/>
         </w:rPr>
         <w:fldChar w:fldCharType="begin">
@@ -162,26 +213,30 @@
           </w:ffData>
         </w:fldChar>
       </w:r>
-      <w:bookmarkStart w:id="4" w:name="Text2"/>
-      <w:r>
-        <w:rPr>
+      <w:bookmarkStart w:id="3" w:name="Text2"/>
+      <w:r>
+        <w:rPr>
+          <w:rFonts w:ascii="Calibri" w:hAnsi="Calibri" w:cs="Calibri"/>
           <w:lang w:val="en-US"/>
         </w:rPr>
         <w:instrText xml:space="preserve"> FORMTEXT </w:instrText>
       </w:r>
       <w:r>
         <w:rPr>
-          <w:lang w:val="en-US"/>
-        </w:rPr>
-      </w:r>
-      <w:r>
-        <w:rPr>
+          <w:rFonts w:ascii="Calibri" w:hAnsi="Calibri" w:cs="Calibri"/>
+          <w:lang w:val="en-US"/>
+        </w:rPr>
+      </w:r>
+      <w:r>
+        <w:rPr>
+          <w:rFonts w:ascii="Calibri" w:hAnsi="Calibri" w:cs="Calibri"/>
           <w:lang w:val="en-US"/>
         </w:rPr>
         <w:fldChar w:fldCharType="separate"/>
       </w:r>
       <w:r>
         <w:rPr>
+          <w:rFonts w:ascii="Calibri" w:hAnsi="Calibri" w:cs="Calibri"/>
           <w:noProof/>
           <w:lang w:val="en-US"/>
         </w:rPr>
@@ -189,6 +244,7 @@
       </w:r>
       <w:r>
         <w:rPr>
+          <w:rFonts w:ascii="Calibri" w:hAnsi="Calibri" w:cs="Calibri"/>
           <w:noProof/>
           <w:lang w:val="en-US"/>
         </w:rPr>
@@ -196,6 +252,7 @@
       </w:r>
       <w:r>
         <w:rPr>
+          <w:rFonts w:ascii="Calibri" w:hAnsi="Calibri" w:cs="Calibri"/>
           <w:noProof/>
           <w:lang w:val="en-US"/>
         </w:rPr>
@@ -203,6 +260,7 @@
       </w:r>
       <w:r>
         <w:rPr>
+          <w:rFonts w:ascii="Calibri" w:hAnsi="Calibri" w:cs="Calibri"/>
           <w:noProof/>
           <w:lang w:val="en-US"/>
         </w:rPr>
@@ -210,6 +268,7 @@
       </w:r>
       <w:r>
         <w:rPr>
+          <w:rFonts w:ascii="Calibri" w:hAnsi="Calibri" w:cs="Calibri"/>
           <w:noProof/>
           <w:lang w:val="en-US"/>
         </w:rPr>
@@ -217,24 +276,157 @@
       </w:r>
       <w:r>
         <w:rPr>
+          <w:rFonts w:ascii="Calibri" w:hAnsi="Calibri" w:cs="Calibri"/>
           <w:lang w:val="en-US"/>
         </w:rPr>
         <w:fldChar w:fldCharType="end"/>
       </w:r>
-      <w:bookmarkEnd w:id="4"/>
+      <w:bookmarkEnd w:id="3"/>
     </w:p>
     <w:sectPr>
+      <w:headerReference w:type="even" r:id="rId6"/>
+      <w:headerReference w:type="default" r:id="rId7"/>
+      <w:footerReference w:type="even" r:id="rId8"/>
+      <w:footerReference w:type="default" r:id="rId9"/>
+      <w:headerReference w:type="first" r:id="rId10"/>
+      <w:footerReference w:type="first" r:id="rId11"/>
       <w:pgSz w:w="11906" w:h="16838"/>
       <w:pgMar w:top="1134" w:right="850" w:bottom="1134" w:left="1701" w:header="720" w:footer="720" w:gutter="0"/>
       <w:cols w:space="720"/>
+      <w:titlePg/>
       <w:docGrid w:linePitch="360"/>
     </w:sectPr>
   </w:body>
 </w:document>
 </file>
 
+<file path=word/endnotes.xml><?xml version="1.0" encoding="utf-8"?>
+<w:endnotes xmlns:wpc="http://schemas.microsoft.com/office/word/2010/wordprocessingCanvas" xmlns:cx="http://schemas.microsoft.com/office/drawing/2014/chartex" xmlns:cx1="http://schemas.microsoft.com/office/drawing/2015/9/8/chartex" xmlns:cx2="http://schemas.microsoft.com/office/drawing/2015/10/21/chartex" xmlns:cx3="http://schemas.microsoft.com/office/drawing/2016/5/9/chartex" xmlns:cx4="http://schemas.microsoft.com/office/drawing/2016/5/10/chartex" xmlns:cx5="http://schemas.microsoft.com/office/drawing/2016/5/11/chartex" xmlns:cx6="http://schemas.microsoft.com/office/drawing/2016/5/12/chartex" xmlns:cx7="http://schemas.microsoft.com/office/drawing/2016/5/13/chartex" xmlns:cx8="http://schemas.microsoft.com/office/drawing/2016/5/14/chartex" xmlns:mc="http://schemas.openxmlformats.org/markup-compatibility/2006" xmlns:aink="http://schemas.microsoft.com/office/drawing/2016/ink" xmlns:am3d="http://schemas.microsoft.com/office/drawing/2017/model3d" xmlns:o="urn:schemas-microsoft-com:office:office" xmlns:r="http://schemas.openxmlformats.org/officeDocument/2006/relationships" xmlns:m="http://schemas.openxmlformats.org/officeDocument/2006/math" xmlns:v="urn:schemas-microsoft-com:vml" xmlns:wp14="http://schemas.microsoft.com/office/word/2010/wordprocessingDrawing" xmlns:wp="http://schemas.openxmlformats.org/drawingml/2006/wordprocessingDrawing" xmlns:w10="urn:schemas-microsoft-com:office:word" xmlns:w="http://schemas.openxmlformats.org/wordprocessingml/2006/main" xmlns:w14="http://schemas.microsoft.com/office/word/2010/wordml" xmlns:w15="http://schemas.microsoft.com/office/word/2012/wordml" xmlns:w16cid="http://schemas.microsoft.com/office/word/2016/wordml/cid" xmlns:w16se="http://schemas.microsoft.com/office/word/2015/wordml/symex" xmlns:wpg="http://schemas.microsoft.com/office/word/2010/wordprocessingGroup" xmlns:wpi="http://schemas.microsoft.com/office/word/2010/wordprocessingInk" xmlns:wne="http://schemas.microsoft.com/office/word/2006/wordml" xmlns:wps="http://schemas.microsoft.com/office/word/2010/wordprocessingShape" mc:Ignorable="w14 w15 w16se w16cid wp14">
+  <w:endnote w:type="separator" w:id="-1">
+    <w:p>
+      <w:r>
+        <w:separator/>
+      </w:r>
+    </w:p>
+  </w:endnote>
+  <w:endnote w:type="continuationSeparator" w:id="0">
+    <w:p>
+      <w:r>
+        <w:continuationSeparator/>
+      </w:r>
+    </w:p>
+  </w:endnote>
+</w:endnotes>
+</file>
+
+<file path=word/footer1.xml><?xml version="1.0" encoding="utf-8"?>
+<w:ftr xmlns:wpc="http://schemas.microsoft.com/office/word/2010/wordprocessingCanvas" xmlns:cx="http://schemas.microsoft.com/office/drawing/2014/chartex" xmlns:cx1="http://schemas.microsoft.com/office/drawing/2015/9/8/chartex" xmlns:cx2="http://schemas.microsoft.com/office/drawing/2015/10/21/chartex" xmlns:cx3="http://schemas.microsoft.com/office/drawing/2016/5/9/chartex" xmlns:cx4="http://schemas.microsoft.com/office/drawing/2016/5/10/chartex" xmlns:cx5="http://schemas.microsoft.com/office/drawing/2016/5/11/chartex" xmlns:cx6="http://schemas.microsoft.com/office/drawing/2016/5/12/chartex" xmlns:cx7="http://schemas.microsoft.com/office/drawing/2016/5/13/chartex" xmlns:cx8="http://schemas.microsoft.com/office/drawing/2016/5/14/chartex" xmlns:mc="http://schemas.openxmlformats.org/markup-compatibility/2006" xmlns:aink="http://schemas.microsoft.com/office/drawing/2016/ink" xmlns:am3d="http://schemas.microsoft.com/office/drawing/2017/model3d" xmlns:o="urn:schemas-microsoft-com:office:office" xmlns:r="http://schemas.openxmlformats.org/officeDocument/2006/relationships" xmlns:m="http://schemas.openxmlformats.org/officeDocument/2006/math" xmlns:v="urn:schemas-microsoft-com:vml" xmlns:wp14="http://schemas.microsoft.com/office/word/2010/wordprocessingDrawing" xmlns:wp="http://schemas.openxmlformats.org/drawingml/2006/wordprocessingDrawing" xmlns:w10="urn:schemas-microsoft-com:office:word" xmlns:w="http://schemas.openxmlformats.org/wordprocessingml/2006/main" xmlns:w14="http://schemas.microsoft.com/office/word/2010/wordml" xmlns:w15="http://schemas.microsoft.com/office/word/2012/wordml" xmlns:w16cid="http://schemas.microsoft.com/office/word/2016/wordml/cid" xmlns:w16se="http://schemas.microsoft.com/office/word/2015/wordml/symex" xmlns:wpg="http://schemas.microsoft.com/office/word/2010/wordprocessingGroup" xmlns:wpi="http://schemas.microsoft.com/office/word/2010/wordprocessingInk" xmlns:wne="http://schemas.microsoft.com/office/word/2006/wordml" xmlns:wps="http://schemas.microsoft.com/office/word/2010/wordprocessingShape" mc:Ignorable="w14 w15 w16se w16cid wp14">
+  <w:p>
+    <w:pPr>
+      <w:pStyle w:val="Footer"/>
+    </w:pPr>
+  </w:p>
+</w:ftr>
+</file>
+
+<file path=word/footer2.xml><?xml version="1.0" encoding="utf-8"?>
+<w:ftr xmlns:wpc="http://schemas.microsoft.com/office/word/2010/wordprocessingCanvas" xmlns:cx="http://schemas.microsoft.com/office/drawing/2014/chartex" xmlns:cx1="http://schemas.microsoft.com/office/drawing/2015/9/8/chartex" xmlns:cx2="http://schemas.microsoft.com/office/drawing/2015/10/21/chartex" xmlns:cx3="http://schemas.microsoft.com/office/drawing/2016/5/9/chartex" xmlns:cx4="http://schemas.microsoft.com/office/drawing/2016/5/10/chartex" xmlns:cx5="http://schemas.microsoft.com/office/drawing/2016/5/11/chartex" xmlns:cx6="http://schemas.microsoft.com/office/drawing/2016/5/12/chartex" xmlns:cx7="http://schemas.microsoft.com/office/drawing/2016/5/13/chartex" xmlns:cx8="http://schemas.microsoft.com/office/drawing/2016/5/14/chartex" xmlns:mc="http://schemas.openxmlformats.org/markup-compatibility/2006" xmlns:aink="http://schemas.microsoft.com/office/drawing/2016/ink" xmlns:am3d="http://schemas.microsoft.com/office/drawing/2017/model3d" xmlns:o="urn:schemas-microsoft-com:office:office" xmlns:r="http://schemas.openxmlformats.org/officeDocument/2006/relationships" xmlns:m="http://schemas.openxmlformats.org/officeDocument/2006/math" xmlns:v="urn:schemas-microsoft-com:vml" xmlns:wp14="http://schemas.microsoft.com/office/word/2010/wordprocessingDrawing" xmlns:wp="http://schemas.openxmlformats.org/drawingml/2006/wordprocessingDrawing" xmlns:w10="urn:schemas-microsoft-com:office:word" xmlns:w="http://schemas.openxmlformats.org/wordprocessingml/2006/main" xmlns:w14="http://schemas.microsoft.com/office/word/2010/wordml" xmlns:w15="http://schemas.microsoft.com/office/word/2012/wordml" xmlns:w16cid="http://schemas.microsoft.com/office/word/2016/wordml/cid" xmlns:w16se="http://schemas.microsoft.com/office/word/2015/wordml/symex" xmlns:wpg="http://schemas.microsoft.com/office/word/2010/wordprocessingGroup" xmlns:wpi="http://schemas.microsoft.com/office/word/2010/wordprocessingInk" xmlns:wne="http://schemas.microsoft.com/office/word/2006/wordml" xmlns:wps="http://schemas.microsoft.com/office/word/2010/wordprocessingShape" mc:Ignorable="w14 w15 w16se w16cid wp14">
+  <w:p>
+    <w:pPr>
+      <w:pStyle w:val="Footer"/>
+    </w:pPr>
+  </w:p>
+</w:ftr>
+</file>
+
+<file path=word/footer3.xml><?xml version="1.0" encoding="utf-8"?>
+<w:ftr xmlns:wpc="http://schemas.microsoft.com/office/word/2010/wordprocessingCanvas" xmlns:cx="http://schemas.microsoft.com/office/drawing/2014/chartex" xmlns:cx1="http://schemas.microsoft.com/office/drawing/2015/9/8/chartex" xmlns:cx2="http://schemas.microsoft.com/office/drawing/2015/10/21/chartex" xmlns:cx3="http://schemas.microsoft.com/office/drawing/2016/5/9/chartex" xmlns:cx4="http://schemas.microsoft.com/office/drawing/2016/5/10/chartex" xmlns:cx5="http://schemas.microsoft.com/office/drawing/2016/5/11/chartex" xmlns:cx6="http://schemas.microsoft.com/office/drawing/2016/5/12/chartex" xmlns:cx7="http://schemas.microsoft.com/office/drawing/2016/5/13/chartex" xmlns:cx8="http://schemas.microsoft.com/office/drawing/2016/5/14/chartex" xmlns:mc="http://schemas.openxmlformats.org/markup-compatibility/2006" xmlns:aink="http://schemas.microsoft.com/office/drawing/2016/ink" xmlns:am3d="http://schemas.microsoft.com/office/drawing/2017/model3d" xmlns:o="urn:schemas-microsoft-com:office:office" xmlns:r="http://schemas.openxmlformats.org/officeDocument/2006/relationships" xmlns:m="http://schemas.openxmlformats.org/officeDocument/2006/math" xmlns:v="urn:schemas-microsoft-com:vml" xmlns:wp14="http://schemas.microsoft.com/office/word/2010/wordprocessingDrawing" xmlns:wp="http://schemas.openxmlformats.org/drawingml/2006/wordprocessingDrawing" xmlns:w10="urn:schemas-microsoft-com:office:word" xmlns:w="http://schemas.openxmlformats.org/wordprocessingml/2006/main" xmlns:w14="http://schemas.microsoft.com/office/word/2010/wordml" xmlns:w15="http://schemas.microsoft.com/office/word/2012/wordml" xmlns:w16cid="http://schemas.microsoft.com/office/word/2016/wordml/cid" xmlns:w16se="http://schemas.microsoft.com/office/word/2015/wordml/symex" xmlns:wpg="http://schemas.microsoft.com/office/word/2010/wordprocessingGroup" xmlns:wpi="http://schemas.microsoft.com/office/word/2010/wordprocessingInk" xmlns:wne="http://schemas.microsoft.com/office/word/2006/wordml" xmlns:wps="http://schemas.microsoft.com/office/word/2010/wordprocessingShape" mc:Ignorable="w14 w15 w16se w16cid wp14">
+  <w:p>
+    <w:pPr>
+      <w:pStyle w:val="Footer"/>
+    </w:pPr>
+  </w:p>
+</w:ftr>
+</file>
+
+<file path=word/footnotes.xml><?xml version="1.0" encoding="utf-8"?>
+<w:footnotes xmlns:wpc="http://schemas.microsoft.com/office/word/2010/wordprocessingCanvas" xmlns:cx="http://schemas.microsoft.com/office/drawing/2014/chartex" xmlns:cx1="http://schemas.microsoft.com/office/drawing/2015/9/8/chartex" xmlns:cx2="http://schemas.microsoft.com/office/drawing/2015/10/21/chartex" xmlns:cx3="http://schemas.microsoft.com/office/drawing/2016/5/9/chartex" xmlns:cx4="http://schemas.microsoft.com/office/drawing/2016/5/10/chartex" xmlns:cx5="http://schemas.microsoft.com/office/drawing/2016/5/11/chartex" xmlns:cx6="http://schemas.microsoft.com/office/drawing/2016/5/12/chartex" xmlns:cx7="http://schemas.microsoft.com/office/drawing/2016/5/13/chartex" xmlns:cx8="http://schemas.microsoft.com/office/drawing/2016/5/14/chartex" xmlns:mc="http://schemas.openxmlformats.org/markup-compatibility/2006" xmlns:aink="http://schemas.microsoft.com/office/drawing/2016/ink" xmlns:am3d="http://schemas.microsoft.com/office/drawing/2017/model3d" xmlns:o="urn:schemas-microsoft-com:office:office" xmlns:r="http://schemas.openxmlformats.org/officeDocument/2006/relationships" xmlns:m="http://schemas.openxmlformats.org/officeDocument/2006/math" xmlns:v="urn:schemas-microsoft-com:vml" xmlns:wp14="http://schemas.microsoft.com/office/word/2010/wordprocessingDrawing" xmlns:wp="http://schemas.openxmlformats.org/drawingml/2006/wordprocessingDrawing" xmlns:w10="urn:schemas-microsoft-com:office:word" xmlns:w="http://schemas.openxmlformats.org/wordprocessingml/2006/main" xmlns:w14="http://schemas.microsoft.com/office/word/2010/wordml" xmlns:w15="http://schemas.microsoft.com/office/word/2012/wordml" xmlns:w16cid="http://schemas.microsoft.com/office/word/2016/wordml/cid" xmlns:w16se="http://schemas.microsoft.com/office/word/2015/wordml/symex" xmlns:wpg="http://schemas.microsoft.com/office/word/2010/wordprocessingGroup" xmlns:wpi="http://schemas.microsoft.com/office/word/2010/wordprocessingInk" xmlns:wne="http://schemas.microsoft.com/office/word/2006/wordml" xmlns:wps="http://schemas.microsoft.com/office/word/2010/wordprocessingShape" mc:Ignorable="w14 w15 w16se w16cid wp14">
+  <w:footnote w:type="separator" w:id="-1">
+    <w:p>
+      <w:r>
+        <w:separator/>
+      </w:r>
+    </w:p>
+  </w:footnote>
+  <w:footnote w:type="continuationSeparator" w:id="0">
+    <w:p>
+      <w:r>
+        <w:continuationSeparator/>
+      </w:r>
+    </w:p>
+  </w:footnote>
+</w:footnotes>
+</file>
+
+<file path=word/header1.xml><?xml version="1.0" encoding="utf-8"?>
+<w:hdr xmlns:wpc="http://schemas.microsoft.com/office/word/2010/wordprocessingCanvas" xmlns:cx="http://schemas.microsoft.com/office/drawing/2014/chartex" xmlns:cx1="http://schemas.microsoft.com/office/drawing/2015/9/8/chartex" xmlns:cx2="http://schemas.microsoft.com/office/drawing/2015/10/21/chartex" xmlns:cx3="http://schemas.microsoft.com/office/drawing/2016/5/9/chartex" xmlns:cx4="http://schemas.microsoft.com/office/drawing/2016/5/10/chartex" xmlns:cx5="http://schemas.microsoft.com/office/drawing/2016/5/11/chartex" xmlns:cx6="http://schemas.microsoft.com/office/drawing/2016/5/12/chartex" xmlns:cx7="http://schemas.microsoft.com/office/drawing/2016/5/13/chartex" xmlns:cx8="http://schemas.microsoft.com/office/drawing/2016/5/14/chartex" xmlns:mc="http://schemas.openxmlformats.org/markup-compatibility/2006" xmlns:aink="http://schemas.microsoft.com/office/drawing/2016/ink" xmlns:am3d="http://schemas.microsoft.com/office/drawing/2017/model3d" xmlns:o="urn:schemas-microsoft-com:office:office" xmlns:r="http://schemas.openxmlformats.org/officeDocument/2006/relationships" xmlns:m="http://schemas.openxmlformats.org/officeDocument/2006/math" xmlns:v="urn:schemas-microsoft-com:vml" xmlns:wp14="http://schemas.microsoft.com/office/word/2010/wordprocessingDrawing" xmlns:wp="http://schemas.openxmlformats.org/drawingml/2006/wordprocessingDrawing" xmlns:w10="urn:schemas-microsoft-com:office:word" xmlns:w="http://schemas.openxmlformats.org/wordprocessingml/2006/main" xmlns:w14="http://schemas.microsoft.com/office/word/2010/wordml" xmlns:w15="http://schemas.microsoft.com/office/word/2012/wordml" xmlns:w16cid="http://schemas.microsoft.com/office/word/2016/wordml/cid" xmlns:w16se="http://schemas.microsoft.com/office/word/2015/wordml/symex" xmlns:wpg="http://schemas.microsoft.com/office/word/2010/wordprocessingGroup" xmlns:wpi="http://schemas.microsoft.com/office/word/2010/wordprocessingInk" xmlns:wne="http://schemas.microsoft.com/office/word/2006/wordml" xmlns:wps="http://schemas.microsoft.com/office/word/2010/wordprocessingShape" mc:Ignorable="w14 w15 w16se w16cid wp14">
+  <w:p>
+    <w:pPr>
+      <w:pStyle w:val="Header"/>
+    </w:pPr>
+  </w:p>
+</w:hdr>
+</file>
+
+<file path=word/header2.xml><?xml version="1.0" encoding="utf-8"?>
+<w:hdr xmlns:wpc="http://schemas.microsoft.com/office/word/2010/wordprocessingCanvas" xmlns:cx="http://schemas.microsoft.com/office/drawing/2014/chartex" xmlns:cx1="http://schemas.microsoft.com/office/drawing/2015/9/8/chartex" xmlns:cx2="http://schemas.microsoft.com/office/drawing/2015/10/21/chartex" xmlns:cx3="http://schemas.microsoft.com/office/drawing/2016/5/9/chartex" xmlns:cx4="http://schemas.microsoft.com/office/drawing/2016/5/10/chartex" xmlns:cx5="http://schemas.microsoft.com/office/drawing/2016/5/11/chartex" xmlns:cx6="http://schemas.microsoft.com/office/drawing/2016/5/12/chartex" xmlns:cx7="http://schemas.microsoft.com/office/drawing/2016/5/13/chartex" xmlns:cx8="http://schemas.microsoft.com/office/drawing/2016/5/14/chartex" xmlns:mc="http://schemas.openxmlformats.org/markup-compatibility/2006" xmlns:aink="http://schemas.microsoft.com/office/drawing/2016/ink" xmlns:am3d="http://schemas.microsoft.com/office/drawing/2017/model3d" xmlns:o="urn:schemas-microsoft-com:office:office" xmlns:r="http://schemas.openxmlformats.org/officeDocument/2006/relationships" xmlns:m="http://schemas.openxmlformats.org/officeDocument/2006/math" xmlns:v="urn:schemas-microsoft-com:vml" xmlns:wp14="http://schemas.microsoft.com/office/word/2010/wordprocessingDrawing" xmlns:wp="http://schemas.openxmlformats.org/drawingml/2006/wordprocessingDrawing" xmlns:w10="urn:schemas-microsoft-com:office:word" xmlns:w="http://schemas.openxmlformats.org/wordprocessingml/2006/main" xmlns:w14="http://schemas.microsoft.com/office/word/2010/wordml" xmlns:w15="http://schemas.microsoft.com/office/word/2012/wordml" xmlns:w16cid="http://schemas.microsoft.com/office/word/2016/wordml/cid" xmlns:w16se="http://schemas.microsoft.com/office/word/2015/wordml/symex" xmlns:wpg="http://schemas.microsoft.com/office/word/2010/wordprocessingGroup" xmlns:wpi="http://schemas.microsoft.com/office/word/2010/wordprocessingInk" xmlns:wne="http://schemas.microsoft.com/office/word/2006/wordml" xmlns:wps="http://schemas.microsoft.com/office/word/2010/wordprocessingShape" mc:Ignorable="w14 w15 w16se w16cid wp14">
+  <w:p>
+    <w:pPr>
+      <w:pStyle w:val="Header"/>
+    </w:pPr>
+  </w:p>
+</w:hdr>
+</file>
+
+<file path=word/header3.xml><?xml version="1.0" encoding="utf-8"?>
+<w:hdr xmlns:wpc="http://schemas.microsoft.com/office/word/2010/wordprocessingCanvas" xmlns:cx="http://schemas.microsoft.com/office/drawing/2014/chartex" xmlns:cx1="http://schemas.microsoft.com/office/drawing/2015/9/8/chartex" xmlns:cx2="http://schemas.microsoft.com/office/drawing/2015/10/21/chartex" xmlns:cx3="http://schemas.microsoft.com/office/drawing/2016/5/9/chartex" xmlns:cx4="http://schemas.microsoft.com/office/drawing/2016/5/10/chartex" xmlns:cx5="http://schemas.microsoft.com/office/drawing/2016/5/11/chartex" xmlns:cx6="http://schemas.microsoft.com/office/drawing/2016/5/12/chartex" xmlns:cx7="http://schemas.microsoft.com/office/drawing/2016/5/13/chartex" xmlns:cx8="http://schemas.microsoft.com/office/drawing/2016/5/14/chartex" xmlns:mc="http://schemas.openxmlformats.org/markup-compatibility/2006" xmlns:aink="http://schemas.microsoft.com/office/drawing/2016/ink" xmlns:am3d="http://schemas.microsoft.com/office/drawing/2017/model3d" xmlns:o="urn:schemas-microsoft-com:office:office" xmlns:r="http://schemas.openxmlformats.org/officeDocument/2006/relationships" xmlns:m="http://schemas.openxmlformats.org/officeDocument/2006/math" xmlns:v="urn:schemas-microsoft-com:vml" xmlns:wp14="http://schemas.microsoft.com/office/word/2010/wordprocessingDrawing" xmlns:wp="http://schemas.openxmlformats.org/drawingml/2006/wordprocessingDrawing" xmlns:w10="urn:schemas-microsoft-com:office:word" xmlns:w="http://schemas.openxmlformats.org/wordprocessingml/2006/main" xmlns:w14="http://schemas.microsoft.com/office/word/2010/wordml" xmlns:w15="http://schemas.microsoft.com/office/word/2012/wordml" xmlns:w16cid="http://schemas.microsoft.com/office/word/2016/wordml/cid" xmlns:w16se="http://schemas.microsoft.com/office/word/2015/wordml/symex" xmlns:wpg="http://schemas.microsoft.com/office/word/2010/wordprocessingGroup" xmlns:wpi="http://schemas.microsoft.com/office/word/2010/wordprocessingInk" xmlns:wne="http://schemas.microsoft.com/office/word/2006/wordml" xmlns:wps="http://schemas.microsoft.com/office/word/2010/wordprocessingShape" mc:Ignorable="w14 w15 w16se w16cid wp14">
+  <w:p>
+    <w:pPr>
+      <w:spacing w:after="240"/>
+      <w:jc w:val="right"/>
+      <w:rPr>
+        <w:lang w:val="en-US"/>
+      </w:rPr>
+    </w:pPr>
+    <w:r>
+      <w:rPr>
+        <w:lang w:val="en-US"/>
+      </w:rPr>
+      <w:t>This document contains form fields</w:t>
+    </w:r>
+  </w:p>
+  <w:p>
+    <w:pPr>
+      <w:spacing w:after="480"/>
+      <w:jc w:val="right"/>
+      <w:rPr>
+        <w:lang w:val="en-US"/>
+      </w:rPr>
+    </w:pPr>
+    <w:r>
+      <w:rPr>
+        <w:lang w:val="en-US"/>
+      </w:rPr>
+      <w:t>Press Alt + F9 to toggle field codes</w:t>
+    </w:r>
+    <w:bookmarkStart w:id="4" w:name="_GoBack"/>
+    <w:bookmarkEnd w:id="4"/>
+  </w:p>
+</w:hdr>
+</file>
+
 <file path=word/styles.xml><?xml version="1.0" encoding="utf-8"?>
-<w:styles xmlns:mc="http://schemas.openxmlformats.org/markup-compatibility/2006" xmlns:r="http://schemas.openxmlformats.org/officeDocument/2006/relationships" xmlns:w="http://schemas.openxmlformats.org/wordprocessingml/2006/main" xmlns:w14="http://schemas.microsoft.com/office/word/2010/wordml" xmlns:w15="http://schemas.microsoft.com/office/word/2012/wordml" xmlns:w16se="http://schemas.microsoft.com/office/word/2015/wordml/symex" mc:Ignorable="w14 w15 w16se">
+<w:styles xmlns:mc="http://schemas.openxmlformats.org/markup-compatibility/2006" xmlns:r="http://schemas.openxmlformats.org/officeDocument/2006/relationships" xmlns:w="http://schemas.openxmlformats.org/wordprocessingml/2006/main" xmlns:w14="http://schemas.microsoft.com/office/word/2010/wordml" xmlns:w15="http://schemas.microsoft.com/office/word/2012/wordml" xmlns:w16cid="http://schemas.microsoft.com/office/word/2016/wordml/cid" xmlns:w16se="http://schemas.microsoft.com/office/word/2015/wordml/symex" mc:Ignorable="w14 w15 w16se w16cid">
   <w:docDefaults>
     <w:rPrDefault>
       <w:rPr>
@@ -244,7 +436,7 @@
     </w:rPrDefault>
     <w:pPrDefault/>
   </w:docDefaults>
-  <w:latentStyles w:defLockedState="0" w:defUIPriority="0" w:defSemiHidden="0" w:defUnhideWhenUsed="0" w:defQFormat="0" w:count="371">
+  <w:latentStyles w:defLockedState="0" w:defUIPriority="0" w:defSemiHidden="0" w:defUnhideWhenUsed="0" w:defQFormat="0" w:count="376">
     <w:lsdException w:name="Normal" w:qFormat="1"/>
     <w:lsdException w:name="heading 1" w:qFormat="1"/>
     <w:lsdException w:name="heading 2" w:semiHidden="1" w:unhideWhenUsed="1" w:qFormat="1"/>
@@ -255,11 +447,140 @@
     <w:lsdException w:name="heading 7" w:semiHidden="1" w:unhideWhenUsed="1" w:qFormat="1"/>
     <w:lsdException w:name="heading 8" w:semiHidden="1" w:unhideWhenUsed="1" w:qFormat="1"/>
     <w:lsdException w:name="heading 9" w:semiHidden="1" w:unhideWhenUsed="1" w:qFormat="1"/>
+    <w:lsdException w:name="index 1" w:semiHidden="1" w:unhideWhenUsed="1"/>
+    <w:lsdException w:name="index 2" w:semiHidden="1" w:unhideWhenUsed="1"/>
+    <w:lsdException w:name="index 3" w:semiHidden="1" w:unhideWhenUsed="1"/>
+    <w:lsdException w:name="index 4" w:semiHidden="1" w:unhideWhenUsed="1"/>
+    <w:lsdException w:name="index 5" w:semiHidden="1" w:unhideWhenUsed="1"/>
+    <w:lsdException w:name="index 6" w:semiHidden="1" w:unhideWhenUsed="1"/>
+    <w:lsdException w:name="index 7" w:semiHidden="1" w:unhideWhenUsed="1"/>
+    <w:lsdException w:name="index 8" w:semiHidden="1" w:unhideWhenUsed="1"/>
+    <w:lsdException w:name="index 9" w:semiHidden="1" w:unhideWhenUsed="1"/>
+    <w:lsdException w:name="toc 1" w:semiHidden="1" w:unhideWhenUsed="1"/>
+    <w:lsdException w:name="toc 2" w:semiHidden="1" w:unhideWhenUsed="1"/>
+    <w:lsdException w:name="toc 3" w:semiHidden="1" w:unhideWhenUsed="1"/>
+    <w:lsdException w:name="toc 4" w:semiHidden="1" w:unhideWhenUsed="1"/>
+    <w:lsdException w:name="toc 5" w:semiHidden="1" w:unhideWhenUsed="1"/>
+    <w:lsdException w:name="toc 6" w:semiHidden="1" w:unhideWhenUsed="1"/>
+    <w:lsdException w:name="toc 7" w:semiHidden="1" w:unhideWhenUsed="1"/>
+    <w:lsdException w:name="toc 8" w:semiHidden="1" w:unhideWhenUsed="1"/>
+    <w:lsdException w:name="toc 9" w:semiHidden="1" w:unhideWhenUsed="1"/>
+    <w:lsdException w:name="Normal Indent" w:semiHidden="1" w:unhideWhenUsed="1"/>
+    <w:lsdException w:name="footnote text" w:semiHidden="1" w:unhideWhenUsed="1"/>
+    <w:lsdException w:name="annotation text" w:semiHidden="1" w:unhideWhenUsed="1"/>
+    <w:lsdException w:name="header" w:semiHidden="1" w:unhideWhenUsed="1"/>
+    <w:lsdException w:name="footer" w:semiHidden="1" w:unhideWhenUsed="1"/>
+    <w:lsdException w:name="index heading" w:semiHidden="1" w:unhideWhenUsed="1"/>
     <w:lsdException w:name="caption" w:semiHidden="1" w:unhideWhenUsed="1" w:qFormat="1"/>
+    <w:lsdException w:name="table of figures" w:semiHidden="1" w:unhideWhenUsed="1"/>
+    <w:lsdException w:name="envelope address" w:semiHidden="1" w:unhideWhenUsed="1"/>
+    <w:lsdException w:name="envelope return" w:semiHidden="1" w:unhideWhenUsed="1"/>
+    <w:lsdException w:name="footnote reference" w:semiHidden="1" w:unhideWhenUsed="1"/>
+    <w:lsdException w:name="annotation reference" w:semiHidden="1" w:unhideWhenUsed="1"/>
+    <w:lsdException w:name="line number" w:semiHidden="1" w:unhideWhenUsed="1"/>
+    <w:lsdException w:name="page number" w:semiHidden="1" w:unhideWhenUsed="1"/>
+    <w:lsdException w:name="endnote reference" w:semiHidden="1" w:unhideWhenUsed="1"/>
+    <w:lsdException w:name="endnote text" w:semiHidden="1" w:unhideWhenUsed="1"/>
+    <w:lsdException w:name="macro" w:semiHidden="1" w:unhideWhenUsed="1"/>
+    <w:lsdException w:name="toa heading" w:semiHidden="1" w:unhideWhenUsed="1"/>
+    <w:lsdException w:name="List Number" w:semiHidden="1" w:unhideWhenUsed="1"/>
+    <w:lsdException w:name="List 2" w:semiHidden="1" w:unhideWhenUsed="1"/>
+    <w:lsdException w:name="List 3" w:semiHidden="1" w:unhideWhenUsed="1"/>
+    <w:lsdException w:name="List 4" w:semiHidden="1" w:unhideWhenUsed="1"/>
+    <w:lsdException w:name="List 5" w:semiHidden="1" w:unhideWhenUsed="1"/>
+    <w:lsdException w:name="List Bullet 2" w:semiHidden="1" w:unhideWhenUsed="1"/>
+    <w:lsdException w:name="List Bullet 3" w:semiHidden="1" w:unhideWhenUsed="1"/>
+    <w:lsdException w:name="List Bullet 4" w:semiHidden="1" w:unhideWhenUsed="1"/>
+    <w:lsdException w:name="List Bullet 5" w:semiHidden="1" w:unhideWhenUsed="1"/>
+    <w:lsdException w:name="List Number 2" w:semiHidden="1" w:unhideWhenUsed="1"/>
+    <w:lsdException w:name="List Number 3" w:semiHidden="1" w:unhideWhenUsed="1"/>
+    <w:lsdException w:name="List Number 4" w:semiHidden="1" w:unhideWhenUsed="1"/>
+    <w:lsdException w:name="List Number 5" w:semiHidden="1" w:unhideWhenUsed="1"/>
     <w:lsdException w:name="Title" w:qFormat="1"/>
+    <w:lsdException w:name="Closing" w:semiHidden="1" w:unhideWhenUsed="1"/>
+    <w:lsdException w:name="Signature" w:semiHidden="1" w:unhideWhenUsed="1"/>
+    <w:lsdException w:name="Default Paragraph Font" w:semiHidden="1" w:unhideWhenUsed="1"/>
+    <w:lsdException w:name="Body Text" w:semiHidden="1" w:unhideWhenUsed="1"/>
+    <w:lsdException w:name="Body Text Indent" w:semiHidden="1" w:unhideWhenUsed="1"/>
+    <w:lsdException w:name="List Continue" w:semiHidden="1" w:unhideWhenUsed="1"/>
+    <w:lsdException w:name="Message Header" w:semiHidden="1" w:unhideWhenUsed="1"/>
     <w:lsdException w:name="Subtitle" w:qFormat="1"/>
+    <w:lsdException w:name="Salutation" w:semiHidden="1" w:unhideWhenUsed="1"/>
+    <w:lsdException w:name="Date" w:semiHidden="1" w:unhideWhenUsed="1"/>
+    <w:lsdException w:name="Body Text First Indent" w:semiHidden="1" w:unhideWhenUsed="1"/>
+    <w:lsdException w:name="Body Text First Indent 2" w:semiHidden="1" w:unhideWhenUsed="1"/>
+    <w:lsdException w:name="Note Heading" w:semiHidden="1" w:unhideWhenUsed="1"/>
+    <w:lsdException w:name="Body Text 2" w:semiHidden="1" w:unhideWhenUsed="1"/>
+    <w:lsdException w:name="Body Text 3" w:semiHidden="1" w:unhideWhenUsed="1"/>
+    <w:lsdException w:name="Body Text Indent 2" w:semiHidden="1" w:unhideWhenUsed="1"/>
+    <w:lsdException w:name="Body Text Indent 3" w:semiHidden="1" w:unhideWhenUsed="1"/>
+    <w:lsdException w:name="Block Text" w:semiHidden="1" w:unhideWhenUsed="1"/>
+    <w:lsdException w:name="Hyperlink" w:semiHidden="1" w:unhideWhenUsed="1"/>
+    <w:lsdException w:name="FollowedHyperlink" w:semiHidden="1" w:unhideWhenUsed="1"/>
     <w:lsdException w:name="Strong" w:qFormat="1"/>
     <w:lsdException w:name="Emphasis" w:qFormat="1"/>
+    <w:lsdException w:name="Document Map" w:semiHidden="1" w:unhideWhenUsed="1"/>
+    <w:lsdException w:name="Plain Text" w:semiHidden="1" w:unhideWhenUsed="1"/>
+    <w:lsdException w:name="E-mail Signature" w:semiHidden="1" w:unhideWhenUsed="1"/>
+    <w:lsdException w:name="HTML Top of Form" w:semiHidden="1" w:unhideWhenUsed="1"/>
+    <w:lsdException w:name="HTML Bottom of Form" w:semiHidden="1" w:unhideWhenUsed="1"/>
+    <w:lsdException w:name="Normal (Web)" w:semiHidden="1" w:unhideWhenUsed="1"/>
+    <w:lsdException w:name="HTML Acronym" w:semiHidden="1" w:unhideWhenUsed="1"/>
+    <w:lsdException w:name="HTML Address" w:semiHidden="1" w:unhideWhenUsed="1"/>
+    <w:lsdException w:name="HTML Cite" w:semiHidden="1" w:unhideWhenUsed="1"/>
+    <w:lsdException w:name="HTML Code" w:semiHidden="1" w:unhideWhenUsed="1"/>
+    <w:lsdException w:name="HTML Definition" w:semiHidden="1" w:unhideWhenUsed="1"/>
+    <w:lsdException w:name="HTML Keyboard" w:semiHidden="1" w:unhideWhenUsed="1"/>
+    <w:lsdException w:name="HTML Preformatted" w:semiHidden="1" w:unhideWhenUsed="1"/>
+    <w:lsdException w:name="HTML Sample" w:semiHidden="1" w:unhideWhenUsed="1"/>
+    <w:lsdException w:name="HTML Typewriter" w:semiHidden="1" w:unhideWhenUsed="1"/>
+    <w:lsdException w:name="HTML Variable" w:semiHidden="1" w:unhideWhenUsed="1"/>
+    <w:lsdException w:name="Normal Table" w:semiHidden="1" w:unhideWhenUsed="1"/>
+    <w:lsdException w:name="annotation subject" w:semiHidden="1" w:unhideWhenUsed="1"/>
+    <w:lsdException w:name="No List" w:semiHidden="1" w:unhideWhenUsed="1"/>
+    <w:lsdException w:name="Outline List 1" w:semiHidden="1" w:unhideWhenUsed="1"/>
+    <w:lsdException w:name="Outline List 2" w:semiHidden="1" w:unhideWhenUsed="1"/>
+    <w:lsdException w:name="Outline List 3" w:semiHidden="1" w:unhideWhenUsed="1"/>
+    <w:lsdException w:name="Table Simple 1" w:semiHidden="1" w:unhideWhenUsed="1"/>
+    <w:lsdException w:name="Table Simple 2" w:semiHidden="1" w:unhideWhenUsed="1"/>
+    <w:lsdException w:name="Table Simple 3" w:semiHidden="1" w:unhideWhenUsed="1"/>
+    <w:lsdException w:name="Table Classic 1" w:semiHidden="1" w:unhideWhenUsed="1"/>
+    <w:lsdException w:name="Table Classic 2" w:semiHidden="1" w:unhideWhenUsed="1"/>
+    <w:lsdException w:name="Table Classic 3" w:semiHidden="1" w:unhideWhenUsed="1"/>
+    <w:lsdException w:name="Table Classic 4" w:semiHidden="1" w:unhideWhenUsed="1"/>
+    <w:lsdException w:name="Table Colorful 1" w:semiHidden="1" w:unhideWhenUsed="1"/>
+    <w:lsdException w:name="Table Colorful 2" w:semiHidden="1" w:unhideWhenUsed="1"/>
+    <w:lsdException w:name="Table Colorful 3" w:semiHidden="1" w:unhideWhenUsed="1"/>
+    <w:lsdException w:name="Table Columns 1" w:semiHidden="1" w:unhideWhenUsed="1"/>
+    <w:lsdException w:name="Table Columns 2" w:semiHidden="1" w:unhideWhenUsed="1"/>
+    <w:lsdException w:name="Table Columns 3" w:semiHidden="1" w:unhideWhenUsed="1"/>
+    <w:lsdException w:name="Table Columns 4" w:semiHidden="1" w:unhideWhenUsed="1"/>
+    <w:lsdException w:name="Table Columns 5" w:semiHidden="1" w:unhideWhenUsed="1"/>
+    <w:lsdException w:name="Table Grid 1" w:semiHidden="1" w:unhideWhenUsed="1"/>
+    <w:lsdException w:name="Table Grid 2" w:semiHidden="1" w:unhideWhenUsed="1"/>
+    <w:lsdException w:name="Table Grid 3" w:semiHidden="1" w:unhideWhenUsed="1"/>
+    <w:lsdException w:name="Table Grid 4" w:semiHidden="1" w:unhideWhenUsed="1"/>
+    <w:lsdException w:name="Table Grid 5" w:semiHidden="1" w:unhideWhenUsed="1"/>
+    <w:lsdException w:name="Table Grid 6" w:semiHidden="1" w:unhideWhenUsed="1"/>
+    <w:lsdException w:name="Table Grid 7" w:semiHidden="1" w:unhideWhenUsed="1"/>
+    <w:lsdException w:name="Table Grid 8" w:semiHidden="1" w:unhideWhenUsed="1"/>
+    <w:lsdException w:name="Table List 1" w:semiHidden="1" w:unhideWhenUsed="1"/>
+    <w:lsdException w:name="Table List 2" w:semiHidden="1" w:unhideWhenUsed="1"/>
+    <w:lsdException w:name="Table List 3" w:semiHidden="1" w:unhideWhenUsed="1"/>
+    <w:lsdException w:name="Table List 4" w:semiHidden="1" w:unhideWhenUsed="1"/>
+    <w:lsdException w:name="Table List 5" w:semiHidden="1" w:unhideWhenUsed="1"/>
+    <w:lsdException w:name="Table List 6" w:semiHidden="1" w:unhideWhenUsed="1"/>
+    <w:lsdException w:name="Table List 7" w:semiHidden="1" w:unhideWhenUsed="1"/>
+    <w:lsdException w:name="Table List 8" w:semiHidden="1" w:unhideWhenUsed="1"/>
+    <w:lsdException w:name="Table 3D effects 1" w:semiHidden="1" w:unhideWhenUsed="1"/>
+    <w:lsdException w:name="Table 3D effects 2" w:semiHidden="1" w:unhideWhenUsed="1"/>
+    <w:lsdException w:name="Table 3D effects 3" w:semiHidden="1" w:unhideWhenUsed="1"/>
+    <w:lsdException w:name="Table Contemporary" w:semiHidden="1" w:unhideWhenUsed="1"/>
+    <w:lsdException w:name="Table Elegant" w:semiHidden="1" w:unhideWhenUsed="1"/>
+    <w:lsdException w:name="Table Professional" w:semiHidden="1" w:unhideWhenUsed="1"/>
+    <w:lsdException w:name="Table Subtle 1" w:semiHidden="1" w:unhideWhenUsed="1"/>
+    <w:lsdException w:name="Table Subtle 2" w:semiHidden="1" w:unhideWhenUsed="1"/>
+    <w:lsdException w:name="Table Web 1" w:semiHidden="1" w:unhideWhenUsed="1"/>
     <w:lsdException w:name="Placeholder Text" w:semiHidden="1" w:uiPriority="99"/>
     <w:lsdException w:name="No Spacing" w:uiPriority="1" w:qFormat="1"/>
     <w:lsdException w:name="Light Shading" w:uiPriority="60"/>
@@ -475,11 +796,17 @@
     <w:lsdException w:name="List Table 5 Dark Accent 6" w:uiPriority="50"/>
     <w:lsdException w:name="List Table 6 Colorful Accent 6" w:uiPriority="51"/>
     <w:lsdException w:name="List Table 7 Colorful Accent 6" w:uiPriority="52"/>
+    <w:lsdException w:name="Mention" w:semiHidden="1" w:uiPriority="99" w:unhideWhenUsed="1"/>
+    <w:lsdException w:name="Smart Hyperlink" w:semiHidden="1" w:uiPriority="99" w:unhideWhenUsed="1"/>
+    <w:lsdException w:name="Hashtag" w:semiHidden="1" w:uiPriority="99" w:unhideWhenUsed="1"/>
+    <w:lsdException w:name="Unresolved Mention" w:semiHidden="1" w:uiPriority="99" w:unhideWhenUsed="1"/>
+    <w:lsdException w:name="Smart Link" w:semiHidden="1" w:uiPriority="99" w:unhideWhenUsed="1"/>
   </w:latentStyles>
   <w:style w:type="paragraph" w:default="1" w:styleId="Normal">
     <w:name w:val="Normal"/>
     <w:qFormat/>
     <w:rPr>
+      <w:rFonts w:ascii="Arial" w:eastAsia="Arial" w:hAnsi="Arial" w:cs="Arial"/>
       <w:sz w:val="24"/>
       <w:szCs w:val="24"/>
       <w:lang w:val="ru-RU"/>
@@ -487,11 +814,15 @@
   </w:style>
   <w:style w:type="character" w:default="1" w:styleId="DefaultParagraphFont">
     <w:name w:val="Default Paragraph Font"/>
+    <w:uiPriority w:val="1"/>
     <w:semiHidden/>
+    <w:unhideWhenUsed/>
   </w:style>
   <w:style w:type="table" w:default="1" w:styleId="TableNormal">
     <w:name w:val="Normal Table"/>
+    <w:uiPriority w:val="99"/>
     <w:semiHidden/>
+    <w:unhideWhenUsed/>
     <w:tblPr>
       <w:tblInd w:w="0" w:type="dxa"/>
       <w:tblCellMar>
@@ -504,7 +835,57 @@
   </w:style>
   <w:style w:type="numbering" w:default="1" w:styleId="NoList">
     <w:name w:val="No List"/>
+    <w:uiPriority w:val="99"/>
     <w:semiHidden/>
+    <w:unhideWhenUsed/>
+  </w:style>
+  <w:style w:type="paragraph" w:styleId="Header">
+    <w:name w:val="header"/>
+    <w:basedOn w:val="Normal"/>
+    <w:link w:val="HeaderChar"/>
+    <w:unhideWhenUsed/>
+    <w:rsid w:val="00145F9F"/>
+    <w:pPr>
+      <w:tabs>
+        <w:tab w:val="center" w:pos="4680"/>
+        <w:tab w:val="right" w:pos="9360"/>
+      </w:tabs>
+    </w:pPr>
+  </w:style>
+  <w:style w:type="character" w:customStyle="1" w:styleId="HeaderChar">
+    <w:name w:val="Header Char"/>
+    <w:link w:val="Header"/>
+    <w:rsid w:val="00145F9F"/>
+    <w:rPr>
+      <w:rFonts w:ascii="Arial" w:eastAsia="Arial" w:hAnsi="Arial" w:cs="Arial"/>
+      <w:sz w:val="24"/>
+      <w:szCs w:val="24"/>
+      <w:lang w:val="ru-RU"/>
+    </w:rPr>
+  </w:style>
+  <w:style w:type="paragraph" w:styleId="Footer">
+    <w:name w:val="footer"/>
+    <w:basedOn w:val="Normal"/>
+    <w:link w:val="FooterChar"/>
+    <w:unhideWhenUsed/>
+    <w:rsid w:val="00145F9F"/>
+    <w:pPr>
+      <w:tabs>
+        <w:tab w:val="center" w:pos="4680"/>
+        <w:tab w:val="right" w:pos="9360"/>
+      </w:tabs>
+    </w:pPr>
+  </w:style>
+  <w:style w:type="character" w:customStyle="1" w:styleId="FooterChar">
+    <w:name w:val="Footer Char"/>
+    <w:link w:val="Footer"/>
+    <w:rsid w:val="00145F9F"/>
+    <w:rPr>
+      <w:rFonts w:ascii="Arial" w:eastAsia="Arial" w:hAnsi="Arial" w:cs="Arial"/>
+      <w:sz w:val="24"/>
+      <w:szCs w:val="24"/>
+      <w:lang w:val="ru-RU"/>
+    </w:rPr>
   </w:style>
 </w:styles>
 </file>
@@ -526,7 +907,7 @@
         <a:srgbClr val="E7E6E6"/>
       </a:lt2>
       <a:accent1>
-        <a:srgbClr val="5B9BD5"/>
+        <a:srgbClr val="4472C4"/>
       </a:accent1>
       <a:accent2>
         <a:srgbClr val="ED7D31"/>
@@ -538,7 +919,7 @@
         <a:srgbClr val="FFC000"/>
       </a:accent4>
       <a:accent5>
-        <a:srgbClr val="4472C4"/>
+        <a:srgbClr val="5B9BD5"/>
       </a:accent5>
       <a:accent6>
         <a:srgbClr val="70AD47"/>
@@ -585,6 +966,23 @@
         <a:font script="Viet" typeface="Times New Roman"/>
         <a:font script="Uigh" typeface="Microsoft Uighur"/>
         <a:font script="Geor" typeface="Sylfaen"/>
+        <a:font script="Armn" typeface="Arial"/>
+        <a:font script="Bugi" typeface="Leelawadee UI"/>
+        <a:font script="Bopo" typeface="Microsoft JhengHei"/>
+        <a:font script="Java" typeface="Javanese Text"/>
+        <a:font script="Lisu" typeface="Segoe UI"/>
+        <a:font script="Mymr" typeface="Myanmar Text"/>
+        <a:font script="Nkoo" typeface="Ebrima"/>
+        <a:font script="Olck" typeface="Nirmala UI"/>
+        <a:font script="Osma" typeface="Ebrima"/>
+        <a:font script="Phag" typeface="Phagspa"/>
+        <a:font script="Syrn" typeface="Estrangelo Edessa"/>
+        <a:font script="Syrj" typeface="Estrangelo Edessa"/>
+        <a:font script="Syre" typeface="Estrangelo Edessa"/>
+        <a:font script="Sora" typeface="Nirmala UI"/>
+        <a:font script="Tale" typeface="Microsoft Tai Le"/>
+        <a:font script="Talu" typeface="Microsoft New Tai Lue"/>
+        <a:font script="Tfng" typeface="Ebrima"/>
       </a:majorFont>
       <a:minorFont>
         <a:latin typeface="Calibri" panose="020F0502020204030204"/>
@@ -620,6 +1018,23 @@
         <a:font script="Viet" typeface="Arial"/>
         <a:font script="Uigh" typeface="Microsoft Uighur"/>
         <a:font script="Geor" typeface="Sylfaen"/>
+        <a:font script="Armn" typeface="Arial"/>
+        <a:font script="Bugi" typeface="Leelawadee UI"/>
+        <a:font script="Bopo" typeface="Microsoft JhengHei"/>
+        <a:font script="Java" typeface="Javanese Text"/>
+        <a:font script="Lisu" typeface="Segoe UI"/>
+        <a:font script="Mymr" typeface="Myanmar Text"/>
+        <a:font script="Nkoo" typeface="Ebrima"/>
+        <a:font script="Olck" typeface="Nirmala UI"/>
+        <a:font script="Osma" typeface="Ebrima"/>
+        <a:font script="Phag" typeface="Phagspa"/>
+        <a:font script="Syrn" typeface="Estrangelo Edessa"/>
+        <a:font script="Syrj" typeface="Estrangelo Edessa"/>
+        <a:font script="Syre" typeface="Estrangelo Edessa"/>
+        <a:font script="Sora" typeface="Nirmala UI"/>
+        <a:font script="Tale" typeface="Microsoft Tai Le"/>
+        <a:font script="Talu" typeface="Microsoft New Tai Lue"/>
+        <a:font script="Tfng" typeface="Ebrima"/>
       </a:minorFont>
     </a:fontScheme>
     <a:fmtScheme name="Office">

</xml_diff>